<commit_message>
updated a few things reguarding PCInterface klassen.
</commit_message>
<xml_diff>
--- a/PCinterface klassen beskrivelse.docx
+++ b/PCinterface klassen beskrivelse.docx
@@ -12,8 +12,6 @@
       <w:r>
         <w:t xml:space="preserve"> </w:t>
       </w:r>
-      <w:bookmarkStart w:id="0" w:name="_GoBack"/>
-      <w:bookmarkEnd w:id="0"/>
       <w:r>
         <w:t>interface klassen</w:t>
       </w:r>
@@ -34,7 +32,7 @@
         <w:keepNext/>
       </w:pPr>
       <w:r>
-        <w:object w:dxaOrig="19513" w:dyaOrig="9096">
+        <w:object w:dxaOrig="19513" w:dyaOrig="9036">
           <v:shapetype id="_x0000_t75" coordsize="21600,21600" o:spt="75" o:preferrelative="t" path="m@4@5l@4@11@9@11@9@5xe" filled="f" stroked="f">
             <v:stroke joinstyle="miter"/>
             <v:formulas>
@@ -54,10 +52,10 @@
             <v:path o:extrusionok="f" gradientshapeok="t" o:connecttype="rect"/>
             <o:lock v:ext="edit" aspectratio="t"/>
           </v:shapetype>
-          <v:shape id="_x0000_i1031" type="#_x0000_t75" style="width:481.15pt;height:224.25pt" o:ole="">
+          <v:shape id="_x0000_i1027" type="#_x0000_t75" style="width:481.15pt;height:222.75pt" o:ole="">
             <v:imagedata r:id="rId5" o:title=""/>
           </v:shape>
-          <o:OLEObject Type="Embed" ProgID="Visio.Drawing.15" ShapeID="_x0000_i1031" DrawAspect="Content" ObjectID="_1526923126" r:id="rId6"/>
+          <o:OLEObject Type="Embed" ProgID="Visio.Drawing.15" ShapeID="_x0000_i1027" DrawAspect="Content" ObjectID="_1526923623" r:id="rId6"/>
         </w:object>
       </w:r>
     </w:p>
@@ -65,18 +63,47 @@
       <w:pPr>
         <w:pStyle w:val="Billedtekst"/>
       </w:pPr>
-      <w:bookmarkStart w:id="1" w:name="_Ref453177703"/>
+      <w:bookmarkStart w:id="0" w:name="_Ref453177703"/>
       <w:r>
         <w:t xml:space="preserve">Figur </w:t>
       </w:r>
+      <w:fldSimple w:instr=" SEQ Figur \* ARABIC ">
+        <w:r>
+          <w:rPr>
+            <w:noProof/>
+          </w:rPr>
+          <w:t>1</w:t>
+        </w:r>
+      </w:fldSimple>
+      <w:bookmarkEnd w:id="0"/>
+      <w:r>
+        <w:t xml:space="preserve"> </w:t>
+      </w:r>
+      <w:r>
+        <w:t>–</w:t>
+      </w:r>
+      <w:r>
+        <w:t xml:space="preserve"> </w:t>
+      </w:r>
+      <w:r>
+        <w:t>PC interface UML klassediagram</w:t>
+      </w:r>
+    </w:p>
+    <w:p>
+      <w:r>
+        <w:t xml:space="preserve">Som det ses på </w:t>
+      </w:r>
       <w:r>
         <w:fldChar w:fldCharType="begin"/>
       </w:r>
       <w:r>
-        <w:instrText xml:space="preserve"> SEQ Figur \* ARABIC </w:instrText>
+        <w:instrText xml:space="preserve"> REF _Ref453177703 \h </w:instrText>
       </w:r>
       <w:r>
         <w:fldChar w:fldCharType="separate"/>
+      </w:r>
+      <w:r>
+        <w:t xml:space="preserve">Figur </w:t>
       </w:r>
       <w:r>
         <w:rPr>
@@ -85,61 +112,19 @@
         <w:t>1</w:t>
       </w:r>
       <w:r>
-        <w:rPr>
-          <w:noProof/>
-        </w:rPr>
         <w:fldChar w:fldCharType="end"/>
       </w:r>
-      <w:bookmarkEnd w:id="1"/>
-      <w:r>
-        <w:t xml:space="preserve"> </w:t>
-      </w:r>
-      <w:r>
-        <w:t>–</w:t>
-      </w:r>
-      <w:r>
-        <w:t xml:space="preserve"> </w:t>
-      </w:r>
-      <w:r>
-        <w:t>PC interface UML klassediagram</w:t>
+      <w:r>
+        <w:t xml:space="preserve"> anvender PC interface klassen en stor del af de tidligere beskrevne klasser, dette skyldes at det skal være muligt at håndtere hele konfigurationen af styreboksen fra den grafiske brugerflade på pc’en. For at muliggøre dette er PC interface klassen bindeledet mellem styreboksens moduler og pc’en, dette bevirker at PC interface klassen håndtere en del funktionalitet som tidligere er blevet beskrevet som separate klasser.</w:t>
       </w:r>
     </w:p>
     <w:p>
       <w:r>
-        <w:t xml:space="preserve">Som det ses på </w:t>
-      </w:r>
-      <w:r>
-        <w:fldChar w:fldCharType="begin"/>
-      </w:r>
-      <w:r>
-        <w:instrText xml:space="preserve"> REF _Ref453177703 \h </w:instrText>
-      </w:r>
-      <w:r>
-        <w:fldChar w:fldCharType="separate"/>
-      </w:r>
-      <w:r>
-        <w:t xml:space="preserve">Figur </w:t>
-      </w:r>
-      <w:r>
-        <w:rPr>
-          <w:noProof/>
-        </w:rPr>
-        <w:t>1</w:t>
-      </w:r>
-      <w:r>
-        <w:fldChar w:fldCharType="end"/>
-      </w:r>
-      <w:r>
-        <w:t xml:space="preserve"> anvender PC interface klassen en stor del af de tidligere beskrevne klasser, dette skyldes at det skal være muligt at håndtere hele konfigurationen af styreboksen fra den grafiske brugerflade på pc’en. For at muliggøre dette er PC interface klassen bindeledet mellem styreboksens moduler og pc’en, dette bevirker at PC interface klassen håndtere en del funktionalitet som tidligere er blevet beskrevet som separate klasser.</w:t>
+        <w:t xml:space="preserve">Kommunikationen følger PC interface protokollen, og implementere denne i styreboksen via den indbyggede uart i atmega2560. </w:t>
       </w:r>
     </w:p>
     <w:p>
       <w:r>
-        <w:t xml:space="preserve">Kommunikationen følger PC interface protokollen, og implementere denne i styreboksen via den indbyggede uart i atmega2560. </w:t>
-      </w:r>
-    </w:p>
-    <w:p>
-      <w:r>
         <w:t xml:space="preserve">I </w:t>
       </w:r>
       <w:r>
@@ -151,30 +136,17 @@
       <w:r>
         <w:fldChar w:fldCharType="end"/>
       </w:r>
-      <w:r>
-        <w:fldChar w:fldCharType="begin"/>
-      </w:r>
-      <w:r>
-        <w:instrText xml:space="preserve"> REF _Ref453175136 </w:instrText>
-      </w:r>
-      <w:r>
-        <w:fldChar w:fldCharType="separate"/>
-      </w:r>
-      <w:r>
-        <w:t xml:space="preserve">Tabel </w:t>
-      </w:r>
-      <w:r>
-        <w:rPr>
-          <w:noProof/>
-        </w:rPr>
-        <w:t>1</w:t>
-      </w:r>
-      <w:r>
-        <w:rPr>
-          <w:noProof/>
-        </w:rPr>
-        <w:fldChar w:fldCharType="end"/>
-      </w:r>
+      <w:fldSimple w:instr=" REF _Ref453175136 ">
+        <w:r>
+          <w:t xml:space="preserve">Tabel </w:t>
+        </w:r>
+        <w:r>
+          <w:rPr>
+            <w:noProof/>
+          </w:rPr>
+          <w:t>1</w:t>
+        </w:r>
+      </w:fldSimple>
       <w:r>
         <w:t xml:space="preserve"> beskrives </w:t>
       </w:r>
@@ -366,6 +338,30 @@
           </w:tcPr>
           <w:p>
             <w:r>
+              <w:t>returnStatus(unsigned char unitID, unsigned char status)</w:t>
+            </w:r>
+          </w:p>
+        </w:tc>
+        <w:tc>
+          <w:tcPr>
+            <w:tcW w:w="4814" w:type="dxa"/>
+          </w:tcPr>
+          <w:p>
+            <w:r>
+              <w:t>Sender unit ID og den modtagne status til PC i forbindelse med statusrequests.</w:t>
+            </w:r>
+            <w:bookmarkStart w:id="1" w:name="_GoBack"/>
+            <w:bookmarkEnd w:id="1"/>
+          </w:p>
+        </w:tc>
+      </w:tr>
+      <w:tr>
+        <w:tc>
+          <w:tcPr>
+            <w:tcW w:w="4814" w:type="dxa"/>
+          </w:tcPr>
+          <w:p>
+            <w:r>
               <w:t>Bool PCconnectionStatus</w:t>
             </w:r>
           </w:p>
@@ -457,27 +453,14 @@
       <w:r>
         <w:t xml:space="preserve">Tabel </w:t>
       </w:r>
-      <w:r>
-        <w:fldChar w:fldCharType="begin"/>
-      </w:r>
-      <w:r>
-        <w:instrText xml:space="preserve"> SEQ Tabel \* ARABIC </w:instrText>
-      </w:r>
-      <w:r>
-        <w:fldChar w:fldCharType="separate"/>
-      </w:r>
-      <w:r>
-        <w:rPr>
-          <w:noProof/>
-        </w:rPr>
-        <w:t>1</w:t>
-      </w:r>
-      <w:r>
-        <w:rPr>
-          <w:noProof/>
-        </w:rPr>
-        <w:fldChar w:fldCharType="end"/>
-      </w:r>
+      <w:fldSimple w:instr=" SEQ Tabel \* ARABIC ">
+        <w:r>
+          <w:rPr>
+            <w:noProof/>
+          </w:rPr>
+          <w:t>1</w:t>
+        </w:r>
+      </w:fldSimple>
       <w:bookmarkEnd w:id="2"/>
       <w:r>
         <w:t>- funktionsbeskrivelser for SPI klassen</w:t>
@@ -1293,7 +1276,7 @@
 </file>
 
 <file path=customXml/itemProps1.xml><?xml version="1.0" encoding="utf-8"?>
-<ds:datastoreItem xmlns:ds="http://schemas.openxmlformats.org/officeDocument/2006/customXml" ds:itemID="{23AD35B8-0A94-4F32-A5A0-49E02B1BFA34}">
+<ds:datastoreItem xmlns:ds="http://schemas.openxmlformats.org/officeDocument/2006/customXml" ds:itemID="{2CE219DD-53E5-4ADF-A5E0-159794D3C2DD}">
   <ds:schemaRefs>
     <ds:schemaRef ds:uri="http://schemas.openxmlformats.org/officeDocument/2006/bibliography"/>
   </ds:schemaRefs>

</xml_diff>

<commit_message>
Måske det er cancer.
</commit_message>
<xml_diff>
--- a/PCinterface klassen beskrivelse.docx
+++ b/PCinterface klassen beskrivelse.docx
@@ -1,10 +1,10 @@
 
 <file path=word/document.xml><?xml version="1.0" encoding="utf-8"?>
-<w:document xmlns:wpc="http://schemas.microsoft.com/office/word/2010/wordprocessingCanvas" xmlns:cx="http://schemas.microsoft.com/office/drawing/2014/chartex" xmlns:cx1="http://schemas.microsoft.com/office/drawing/2015/9/8/chartex" xmlns:cx2="http://schemas.microsoft.com/office/drawing/2015/10/21/chartex" xmlns:mc="http://schemas.openxmlformats.org/markup-compatibility/2006" xmlns:o="urn:schemas-microsoft-com:office:office" xmlns:r="http://schemas.openxmlformats.org/officeDocument/2006/relationships" xmlns:m="http://schemas.openxmlformats.org/officeDocument/2006/math" xmlns:v="urn:schemas-microsoft-com:vml" xmlns:wp14="http://schemas.microsoft.com/office/word/2010/wordprocessingDrawing" xmlns:wp="http://schemas.openxmlformats.org/drawingml/2006/wordprocessingDrawing" xmlns:w10="urn:schemas-microsoft-com:office:word" xmlns:w="http://schemas.openxmlformats.org/wordprocessingml/2006/main" xmlns:w14="http://schemas.microsoft.com/office/word/2010/wordml" xmlns:w15="http://schemas.microsoft.com/office/word/2012/wordml" xmlns:w16se="http://schemas.microsoft.com/office/word/2015/wordml/symex" xmlns:wpg="http://schemas.microsoft.com/office/word/2010/wordprocessingGroup" xmlns:wpi="http://schemas.microsoft.com/office/word/2010/wordprocessingInk" xmlns:wne="http://schemas.microsoft.com/office/word/2006/wordml" xmlns:wps="http://schemas.microsoft.com/office/word/2010/wordprocessingShape" mc:Ignorable="w14 w15 w16se wp14">
+<w:document xmlns:wpc="http://schemas.microsoft.com/office/word/2010/wordprocessingCanvas" xmlns:cx="http://schemas.microsoft.com/office/drawing/2014/chartex" xmlns:cx1="http://schemas.microsoft.com/office/drawing/2015/9/8/chartex" xmlns:mc="http://schemas.openxmlformats.org/markup-compatibility/2006" xmlns:o="urn:schemas-microsoft-com:office:office" xmlns:r="http://schemas.openxmlformats.org/officeDocument/2006/relationships" xmlns:m="http://schemas.openxmlformats.org/officeDocument/2006/math" xmlns:v="urn:schemas-microsoft-com:vml" xmlns:wp14="http://schemas.microsoft.com/office/word/2010/wordprocessingDrawing" xmlns:wp="http://schemas.openxmlformats.org/drawingml/2006/wordprocessingDrawing" xmlns:w10="urn:schemas-microsoft-com:office:word" xmlns:w="http://schemas.openxmlformats.org/wordprocessingml/2006/main" xmlns:w14="http://schemas.microsoft.com/office/word/2010/wordml" xmlns:w15="http://schemas.microsoft.com/office/word/2012/wordml" xmlns:w16se="http://schemas.microsoft.com/office/word/2015/wordml/symex" xmlns:wpg="http://schemas.microsoft.com/office/word/2010/wordprocessingGroup" xmlns:wpi="http://schemas.microsoft.com/office/word/2010/wordprocessingInk" xmlns:wne="http://schemas.microsoft.com/office/word/2006/wordml" xmlns:wps="http://schemas.microsoft.com/office/word/2010/wordprocessingShape" mc:Ignorable="w14 w15 w16se wp14">
   <w:body>
     <w:p>
       <w:pPr>
-        <w:pStyle w:val="Overskrift1"/>
+        <w:pStyle w:val="Heading1"/>
       </w:pPr>
       <w:r>
         <w:t>PC</w:t>
@@ -32,7 +32,7 @@
         <w:keepNext/>
       </w:pPr>
       <w:r>
-        <w:object w:dxaOrig="19513" w:dyaOrig="9036">
+        <w:object w:dxaOrig="19515" w:dyaOrig="9030">
           <v:shapetype id="_x0000_t75" coordsize="21600,21600" o:spt="75" o:preferrelative="t" path="m@4@5l@4@11@9@11@9@5xe" filled="f" stroked="f">
             <v:stroke joinstyle="miter"/>
             <v:formulas>
@@ -52,58 +52,29 @@
             <v:path o:extrusionok="f" gradientshapeok="t" o:connecttype="rect"/>
             <o:lock v:ext="edit" aspectratio="t"/>
           </v:shapetype>
-          <v:shape id="_x0000_i1027" type="#_x0000_t75" style="width:481.15pt;height:222.75pt" o:ole="">
-            <v:imagedata r:id="rId5" o:title=""/>
+          <v:shape id="_x0000_i1029" type="#_x0000_t75" style="width:480.75pt;height:209.25pt" o:ole="">
+            <v:imagedata r:id="rId5" o:title="" croptop="3972f"/>
           </v:shape>
-          <o:OLEObject Type="Embed" ProgID="Visio.Drawing.15" ShapeID="_x0000_i1027" DrawAspect="Content" ObjectID="_1526923623" r:id="rId6"/>
+          <o:OLEObject Type="Embed" ProgID="Visio.Drawing.15" ShapeID="_x0000_i1029" DrawAspect="Content" ObjectID="_1526939346" r:id="rId6"/>
         </w:object>
       </w:r>
     </w:p>
     <w:p>
       <w:pPr>
-        <w:pStyle w:val="Billedtekst"/>
+        <w:pStyle w:val="Caption"/>
       </w:pPr>
       <w:bookmarkStart w:id="0" w:name="_Ref453177703"/>
       <w:r>
         <w:t xml:space="preserve">Figur </w:t>
       </w:r>
-      <w:fldSimple w:instr=" SEQ Figur \* ARABIC ">
-        <w:r>
-          <w:rPr>
-            <w:noProof/>
-          </w:rPr>
-          <w:t>1</w:t>
-        </w:r>
-      </w:fldSimple>
-      <w:bookmarkEnd w:id="0"/>
-      <w:r>
-        <w:t xml:space="preserve"> </w:t>
-      </w:r>
-      <w:r>
-        <w:t>–</w:t>
-      </w:r>
-      <w:r>
-        <w:t xml:space="preserve"> </w:t>
-      </w:r>
-      <w:r>
-        <w:t>PC interface UML klassediagram</w:t>
-      </w:r>
-    </w:p>
-    <w:p>
-      <w:r>
-        <w:t xml:space="preserve">Som det ses på </w:t>
-      </w:r>
       <w:r>
         <w:fldChar w:fldCharType="begin"/>
       </w:r>
       <w:r>
-        <w:instrText xml:space="preserve"> REF _Ref453177703 \h </w:instrText>
+        <w:instrText xml:space="preserve"> SEQ Figur \* ARABIC </w:instrText>
       </w:r>
       <w:r>
         <w:fldChar w:fldCharType="separate"/>
-      </w:r>
-      <w:r>
-        <w:t xml:space="preserve">Figur </w:t>
       </w:r>
       <w:r>
         <w:rPr>
@@ -112,19 +83,61 @@
         <w:t>1</w:t>
       </w:r>
       <w:r>
+        <w:rPr>
+          <w:noProof/>
+        </w:rPr>
         <w:fldChar w:fldCharType="end"/>
       </w:r>
-      <w:r>
-        <w:t xml:space="preserve"> anvender PC interface klassen en stor del af de tidligere beskrevne klasser, dette skyldes at det skal være muligt at håndtere hele konfigurationen af styreboksen fra den grafiske brugerflade på pc’en. For at muliggøre dette er PC interface klassen bindeledet mellem styreboksens moduler og pc’en, dette bevirker at PC interface klassen håndtere en del funktionalitet som tidligere er blevet beskrevet som separate klasser.</w:t>
+      <w:bookmarkEnd w:id="0"/>
+      <w:r>
+        <w:t xml:space="preserve"> </w:t>
+      </w:r>
+      <w:r>
+        <w:t>–</w:t>
+      </w:r>
+      <w:r>
+        <w:t xml:space="preserve"> </w:t>
+      </w:r>
+      <w:r>
+        <w:t>PC interface UML klassediagram</w:t>
       </w:r>
     </w:p>
     <w:p>
       <w:r>
-        <w:t xml:space="preserve">Kommunikationen følger PC interface protokollen, og implementere denne i styreboksen via den indbyggede uart i atmega2560. </w:t>
+        <w:t xml:space="preserve">Som det ses på </w:t>
+      </w:r>
+      <w:r>
+        <w:fldChar w:fldCharType="begin"/>
+      </w:r>
+      <w:r>
+        <w:instrText xml:space="preserve"> REF _Ref453177703 \h </w:instrText>
+      </w:r>
+      <w:r>
+        <w:fldChar w:fldCharType="separate"/>
+      </w:r>
+      <w:r>
+        <w:t xml:space="preserve">Figur </w:t>
+      </w:r>
+      <w:r>
+        <w:rPr>
+          <w:noProof/>
+        </w:rPr>
+        <w:t>1</w:t>
+      </w:r>
+      <w:r>
+        <w:fldChar w:fldCharType="end"/>
+      </w:r>
+      <w:r>
+        <w:t xml:space="preserve"> anvender PC interface klassen en stor del af de tidligere beskrevne klasser, dette skyldes at det skal være muligt at håndtere hele konfigurationen af styreboksen fra den grafiske brugerflade på pc’en. For at muliggøre dette er PC interface klassen bindeledet mellem styreboksens moduler og pc’en, dette bevirker at PC interface klassen håndtere en del funktionalitet som tidligere er blevet beskrevet som separate klasser.</w:t>
       </w:r>
     </w:p>
     <w:p>
       <w:r>
+        <w:t xml:space="preserve">Kommunikationen følger PC interface protokollen, og implementere denne i styreboksen via den indbyggede uart i atmega2560. </w:t>
+      </w:r>
+    </w:p>
+    <w:p>
+      <w:r>
         <w:t xml:space="preserve">I </w:t>
       </w:r>
       <w:r>
@@ -136,17 +149,30 @@
       <w:r>
         <w:fldChar w:fldCharType="end"/>
       </w:r>
-      <w:fldSimple w:instr=" REF _Ref453175136 ">
-        <w:r>
-          <w:t xml:space="preserve">Tabel </w:t>
-        </w:r>
-        <w:r>
-          <w:rPr>
-            <w:noProof/>
-          </w:rPr>
-          <w:t>1</w:t>
-        </w:r>
-      </w:fldSimple>
+      <w:r>
+        <w:fldChar w:fldCharType="begin"/>
+      </w:r>
+      <w:r>
+        <w:instrText xml:space="preserve"> REF _Ref453175136 </w:instrText>
+      </w:r>
+      <w:r>
+        <w:fldChar w:fldCharType="separate"/>
+      </w:r>
+      <w:r>
+        <w:t xml:space="preserve">Tabel </w:t>
+      </w:r>
+      <w:r>
+        <w:rPr>
+          <w:noProof/>
+        </w:rPr>
+        <w:t>1</w:t>
+      </w:r>
+      <w:r>
+        <w:rPr>
+          <w:noProof/>
+        </w:rPr>
+        <w:fldChar w:fldCharType="end"/>
+      </w:r>
       <w:r>
         <w:t xml:space="preserve"> beskrives </w:t>
       </w:r>
@@ -159,7 +185,7 @@
     </w:p>
     <w:tbl>
       <w:tblPr>
-        <w:tblStyle w:val="Tabel-Gitter"/>
+        <w:tblStyle w:val="TableGrid"/>
         <w:tblW w:w="0" w:type="auto"/>
         <w:tblLook w:val="04A0" w:firstRow="1" w:lastRow="0" w:firstColumn="1" w:lastColumn="0" w:noHBand="0" w:noVBand="1"/>
       </w:tblPr>
@@ -303,7 +329,12 @@
           </w:tcPr>
           <w:p>
             <w:r>
-              <w:t>HandleCMD er den funktion der håndtere samtlige kommandoer fra pcen, og udføre de nødvendige handlinger ud fra en switch case i funktionen.</w:t>
+              <w:t>HandleCMD er den funktion der håndtere samtlige kommandoer fra pcen, og udføre de nødvendige h</w:t>
+            </w:r>
+            <w:bookmarkStart w:id="1" w:name="_GoBack"/>
+            <w:bookmarkEnd w:id="1"/>
+            <w:r>
+              <w:t>andlinger ud fra en switch case i funktionen.</w:t>
             </w:r>
           </w:p>
         </w:tc>
@@ -350,8 +381,6 @@
             <w:r>
               <w:t>Sender unit ID og den modtagne status til PC i forbindelse med statusrequests.</w:t>
             </w:r>
-            <w:bookmarkStart w:id="1" w:name="_GoBack"/>
-            <w:bookmarkEnd w:id="1"/>
           </w:p>
         </w:tc>
       </w:tr>
@@ -446,21 +475,34 @@
     </w:tbl>
     <w:p>
       <w:pPr>
-        <w:pStyle w:val="Billedtekst"/>
+        <w:pStyle w:val="Caption"/>
       </w:pPr>
       <w:bookmarkStart w:id="2" w:name="_Ref453175136"/>
       <w:bookmarkStart w:id="3" w:name="_Ref453175129"/>
       <w:r>
         <w:t xml:space="preserve">Tabel </w:t>
       </w:r>
-      <w:fldSimple w:instr=" SEQ Tabel \* ARABIC ">
-        <w:r>
-          <w:rPr>
-            <w:noProof/>
-          </w:rPr>
-          <w:t>1</w:t>
-        </w:r>
-      </w:fldSimple>
+      <w:r>
+        <w:fldChar w:fldCharType="begin"/>
+      </w:r>
+      <w:r>
+        <w:instrText xml:space="preserve"> SEQ Tabel \* ARABIC </w:instrText>
+      </w:r>
+      <w:r>
+        <w:fldChar w:fldCharType="separate"/>
+      </w:r>
+      <w:r>
+        <w:rPr>
+          <w:noProof/>
+        </w:rPr>
+        <w:t>1</w:t>
+      </w:r>
+      <w:r>
+        <w:rPr>
+          <w:noProof/>
+        </w:rPr>
+        <w:fldChar w:fldCharType="end"/>
+      </w:r>
       <w:bookmarkEnd w:id="2"/>
       <w:r>
         <w:t>- funktionsbeskrivelser for SPI klassen</w:t>
@@ -494,7 +536,7 @@
       </w:pPr>
     </w:pPrDefault>
   </w:docDefaults>
-  <w:latentStyles w:defLockedState="0" w:defUIPriority="99" w:defSemiHidden="0" w:defUnhideWhenUsed="0" w:defQFormat="0" w:count="372">
+  <w:latentStyles w:defLockedState="0" w:defUIPriority="99" w:defSemiHidden="0" w:defUnhideWhenUsed="0" w:defQFormat="0" w:count="371">
     <w:lsdException w:name="Normal" w:uiPriority="0" w:qFormat="1"/>
     <w:lsdException w:name="heading 1" w:uiPriority="9" w:qFormat="1"/>
     <w:lsdException w:name="heading 2" w:semiHidden="1" w:uiPriority="9" w:unhideWhenUsed="1" w:qFormat="1"/>
@@ -866,18 +908,17 @@
     <w:lsdException w:name="List Table 5 Dark Accent 6" w:uiPriority="50"/>
     <w:lsdException w:name="List Table 6 Colorful Accent 6" w:uiPriority="51"/>
     <w:lsdException w:name="List Table 7 Colorful Accent 6" w:uiPriority="52"/>
-    <w:lsdException w:name="Mention" w:semiHidden="1" w:unhideWhenUsed="1"/>
   </w:latentStyles>
   <w:style w:type="paragraph" w:default="1" w:styleId="Normal">
     <w:name w:val="Normal"/>
     <w:qFormat/>
     <w:rsid w:val="00EB7E37"/>
   </w:style>
-  <w:style w:type="paragraph" w:styleId="Overskrift1">
+  <w:style w:type="paragraph" w:styleId="Heading1">
     <w:name w:val="heading 1"/>
     <w:basedOn w:val="Normal"/>
     <w:next w:val="Normal"/>
-    <w:link w:val="Overskrift1Tegn"/>
+    <w:link w:val="Heading1Char"/>
     <w:uiPriority w:val="9"/>
     <w:qFormat/>
     <w:rsid w:val="00EB7E37"/>
@@ -894,11 +935,11 @@
       <w:szCs w:val="32"/>
     </w:rPr>
   </w:style>
-  <w:style w:type="paragraph" w:styleId="Overskrift2">
+  <w:style w:type="paragraph" w:styleId="Heading2">
     <w:name w:val="heading 2"/>
     <w:basedOn w:val="Normal"/>
     <w:next w:val="Normal"/>
-    <w:link w:val="Overskrift2Tegn"/>
+    <w:link w:val="Heading2Char"/>
     <w:uiPriority w:val="9"/>
     <w:unhideWhenUsed/>
     <w:qFormat/>
@@ -916,13 +957,13 @@
       <w:szCs w:val="26"/>
     </w:rPr>
   </w:style>
-  <w:style w:type="character" w:default="1" w:styleId="Standardskrifttypeiafsnit">
+  <w:style w:type="character" w:default="1" w:styleId="DefaultParagraphFont">
     <w:name w:val="Default Paragraph Font"/>
     <w:uiPriority w:val="1"/>
     <w:semiHidden/>
     <w:unhideWhenUsed/>
   </w:style>
-  <w:style w:type="table" w:default="1" w:styleId="Tabel-Normal">
+  <w:style w:type="table" w:default="1" w:styleId="TableNormal">
     <w:name w:val="Normal Table"/>
     <w:uiPriority w:val="99"/>
     <w:semiHidden/>
@@ -937,16 +978,16 @@
       </w:tblCellMar>
     </w:tblPr>
   </w:style>
-  <w:style w:type="numbering" w:default="1" w:styleId="Ingenoversigt">
+  <w:style w:type="numbering" w:default="1" w:styleId="NoList">
     <w:name w:val="No List"/>
     <w:uiPriority w:val="99"/>
     <w:semiHidden/>
     <w:unhideWhenUsed/>
   </w:style>
-  <w:style w:type="character" w:customStyle="1" w:styleId="Overskrift1Tegn">
-    <w:name w:val="Overskrift 1 Tegn"/>
-    <w:basedOn w:val="Standardskrifttypeiafsnit"/>
-    <w:link w:val="Overskrift1"/>
+  <w:style w:type="character" w:customStyle="1" w:styleId="Heading1Char">
+    <w:name w:val="Heading 1 Char"/>
+    <w:basedOn w:val="DefaultParagraphFont"/>
+    <w:link w:val="Heading1"/>
     <w:uiPriority w:val="9"/>
     <w:rsid w:val="00EB7E37"/>
     <w:rPr>
@@ -956,10 +997,10 @@
       <w:szCs w:val="32"/>
     </w:rPr>
   </w:style>
-  <w:style w:type="character" w:customStyle="1" w:styleId="Overskrift2Tegn">
-    <w:name w:val="Overskrift 2 Tegn"/>
-    <w:basedOn w:val="Standardskrifttypeiafsnit"/>
-    <w:link w:val="Overskrift2"/>
+  <w:style w:type="character" w:customStyle="1" w:styleId="Heading2Char">
+    <w:name w:val="Heading 2 Char"/>
+    <w:basedOn w:val="DefaultParagraphFont"/>
+    <w:link w:val="Heading2"/>
     <w:uiPriority w:val="9"/>
     <w:rsid w:val="00EB7E37"/>
     <w:rPr>
@@ -969,7 +1010,7 @@
       <w:szCs w:val="26"/>
     </w:rPr>
   </w:style>
-  <w:style w:type="paragraph" w:styleId="Billedtekst">
+  <w:style w:type="paragraph" w:styleId="Caption">
     <w:name w:val="caption"/>
     <w:basedOn w:val="Normal"/>
     <w:next w:val="Normal"/>
@@ -988,9 +1029,9 @@
       <w:szCs w:val="18"/>
     </w:rPr>
   </w:style>
-  <w:style w:type="table" w:styleId="Tabel-Gitter">
+  <w:style w:type="table" w:styleId="TableGrid">
     <w:name w:val="Table Grid"/>
-    <w:basedOn w:val="Tabel-Normal"/>
+    <w:basedOn w:val="TableNormal"/>
     <w:uiPriority w:val="39"/>
     <w:rsid w:val="00EB7E37"/>
     <w:pPr>
@@ -1276,7 +1317,7 @@
 </file>
 
 <file path=customXml/itemProps1.xml><?xml version="1.0" encoding="utf-8"?>
-<ds:datastoreItem xmlns:ds="http://schemas.openxmlformats.org/officeDocument/2006/customXml" ds:itemID="{2CE219DD-53E5-4ADF-A5E0-159794D3C2DD}">
+<ds:datastoreItem xmlns:ds="http://schemas.openxmlformats.org/officeDocument/2006/customXml" ds:itemID="{ED11DD79-0373-4047-944B-5CB7E3315DC5}">
   <ds:schemaRefs>
     <ds:schemaRef ds:uri="http://schemas.openxmlformats.org/officeDocument/2006/bibliography"/>
   </ds:schemaRefs>

</xml_diff>